<commit_message>
:scroll: some plots and data
</commit_message>
<xml_diff>
--- a/suppl_szefer_et_al_fungal_pathogens_v09.docx
+++ b/suppl_szefer_et_al_fungal_pathogens_v09.docx
@@ -37,76 +37,62 @@
           <w:i/>
           <w:iCs/>
         </w:rPr>
-        <w:t xml:space="preserve">Polyphagy of </w:t>
-      </w:r>
-      <w:r>
-        <w:rPr>
+        <w:t>Polyphagy of the Oribius sp. beetle</w:t>
+      </w:r>
+    </w:p>
+    <w:p>
+      <w:pPr>
+        <w:pStyle w:val="TextBody"/>
+        <w:bidi w:val="0"/>
+        <w:spacing w:lineRule="auto" w:line="480" w:before="0" w:after="140"/>
+        <w:jc w:val="left"/>
+        <w:rPr>
+          <w:lang w:val="en-GB"/>
+        </w:rPr>
+      </w:pPr>
+      <w:r>
+        <w:rPr>
+          <w:lang w:val="en-GB"/>
+        </w:rPr>
+      </w:r>
+    </w:p>
+    <w:p>
+      <w:pPr>
+        <w:pStyle w:val="TextBody"/>
+        <w:bidi w:val="0"/>
+        <w:spacing w:lineRule="auto" w:line="480" w:before="0" w:after="140"/>
+        <w:jc w:val="left"/>
+        <w:rPr>
+          <w:rFonts w:ascii="Times New Roman" w:hAnsi="Times New Roman"/>
+          <w:sz w:val="24"/>
+          <w:szCs w:val="24"/>
+        </w:rPr>
+      </w:pPr>
+      <w:r>
+        <w:rPr>
+          <w:rFonts w:ascii="Times New Roman" w:hAnsi="Times New Roman"/>
+          <w:sz w:val="24"/>
+          <w:szCs w:val="24"/>
+          <w:highlight w:val="yellow"/>
+          <w:lang w:val="en-GB"/>
+        </w:rPr>
+        <w:t>Photo and graph</w:t>
+      </w:r>
+    </w:p>
+    <w:p>
+      <w:pPr>
+        <w:pStyle w:val="Heading2"/>
+        <w:rPr>
+          <w:i/>
           <w:i/>
           <w:iCs/>
         </w:rPr>
-        <w:t xml:space="preserve">the </w:t>
-      </w:r>
+      </w:pPr>
       <w:r>
         <w:rPr>
           <w:i/>
           <w:iCs/>
         </w:rPr>
-        <w:t>Oribius sp. beetle</w:t>
-      </w:r>
-    </w:p>
-    <w:p>
-      <w:pPr>
-        <w:pStyle w:val="TextBody"/>
-        <w:bidi w:val="0"/>
-        <w:spacing w:lineRule="auto" w:line="480" w:before="0" w:after="140"/>
-        <w:jc w:val="left"/>
-        <w:rPr>
-          <w:lang w:val="en-GB"/>
-        </w:rPr>
-      </w:pPr>
-      <w:r>
-        <w:rPr>
-          <w:lang w:val="en-GB"/>
-        </w:rPr>
-      </w:r>
-    </w:p>
-    <w:p>
-      <w:pPr>
-        <w:pStyle w:val="TextBody"/>
-        <w:bidi w:val="0"/>
-        <w:spacing w:lineRule="auto" w:line="480" w:before="0" w:after="140"/>
-        <w:jc w:val="left"/>
-        <w:rPr>
-          <w:rFonts w:ascii="Times New Roman" w:hAnsi="Times New Roman"/>
-          <w:sz w:val="24"/>
-          <w:szCs w:val="24"/>
-        </w:rPr>
-      </w:pPr>
-      <w:r>
-        <w:rPr>
-          <w:rFonts w:ascii="Times New Roman" w:hAnsi="Times New Roman"/>
-          <w:sz w:val="24"/>
-          <w:szCs w:val="24"/>
-          <w:highlight w:val="yellow"/>
-          <w:lang w:val="en-GB"/>
-        </w:rPr>
-        <w:t>Photo and graph</w:t>
-      </w:r>
-    </w:p>
-    <w:p>
-      <w:pPr>
-        <w:pStyle w:val="Heading2"/>
-        <w:rPr>
-          <w:i/>
-          <w:i/>
-          <w:iCs/>
-        </w:rPr>
-      </w:pPr>
-      <w:r>
-        <w:rPr>
-          <w:i/>
-          <w:iCs/>
-        </w:rPr>
         <w:t>Within- and between- treatment beta-diversity</w:t>
       </w:r>
     </w:p>
@@ -141,7 +127,7 @@
           <w:szCs w:val="24"/>
           <w:lang w:val="en-GB"/>
         </w:rPr>
-        <w:t>To analyse changes to community structure we calculated multiple-site abundance-based Bray-Curtis dissimilarity (Baselga,2017). We partitioned total beta-diversity into the component derived from species turnover (balance) and the component based on species gain and loss derived from nestedness (gradient). The balanced variation component is independent or total abundance difference and yields the maximum value (1) when no species is present in more than one site. In turn, the abundance-gradient component must yield the minimum value (0) when there are no species in common, and account</w:t>
+        <w:t>To analyse changes to community structure we calculated multiple-site abundance-based Bray-Curtis dissimilarity (Baselga, 2017). We partitioned total beta-diversity into the component derived from species turnover (balance) and the component based on species gain and loss derived from nestedness (gradient). The balanced variation component is independent or total abundance difference and yields the maximum value (1) when no species is present in more than one site. In turn, the abundance-gradient component yield</w:t>
       </w:r>
       <w:r>
         <w:rPr>
@@ -159,25 +145,7 @@
           <w:szCs w:val="24"/>
           <w:lang w:val="en-GB"/>
         </w:rPr>
-        <w:t xml:space="preserve"> for </w:t>
-      </w:r>
-      <w:r>
-        <w:rPr>
-          <w:rFonts w:ascii="Times New Roman" w:hAnsi="Times New Roman"/>
-          <w:sz w:val="24"/>
-          <w:szCs w:val="24"/>
-          <w:lang w:val="en-GB"/>
-        </w:rPr>
-        <w:t xml:space="preserve">the </w:t>
-      </w:r>
-      <w:r>
-        <w:rPr>
-          <w:rFonts w:ascii="Times New Roman" w:hAnsi="Times New Roman"/>
-          <w:sz w:val="24"/>
-          <w:szCs w:val="24"/>
-          <w:lang w:val="en-GB"/>
-        </w:rPr>
-        <w:t>abundance differences conditioned to the degree to which the assemblage with lower abundance is a subset of the assemblage with higher abundance.</w:t>
+        <w:t xml:space="preserve"> the minimum value (0) when there are no species in common, and accounts for the abundance differences conditioned to the degree to which the assemblage with lower abundance is a subset of the assemblage with higher abundance.</w:t>
       </w:r>
     </w:p>
     <w:p>
@@ -195,16 +163,7 @@
           <w:szCs w:val="24"/>
           <w:lang w:val="en-GB"/>
         </w:rPr>
-        <w:t xml:space="preserve">All values of within-treatment dissimilarity are high and above 0.75, and component related to species turnover between sites dominates in all cases. Additionally component related to nestedness is low, suggesting that community mainly changes through </w:t>
-      </w:r>
-      <w:r>
-        <w:rPr>
-          <w:rFonts w:ascii="Times New Roman" w:hAnsi="Times New Roman"/>
-          <w:sz w:val="24"/>
-          <w:szCs w:val="24"/>
-          <w:lang w:val="en-GB"/>
-        </w:rPr>
-        <w:t>species turnover. This situation is noticeably different only in the insecticide treatment, where we can expect, that the community is relatively less dissimilar.</w:t>
+        <w:t>All values of within-treatment dissimilarity are high and above 0.75, and component related to species turnover between sites dominates in all cases. Additionally component related to nestedness is low, suggesting that community mainly changes through species turnover. This situation is noticeably different only in the insecticide treatment, where we can expect, that the community is relatively less dissimilar.</w:t>
       </w:r>
     </w:p>
     <w:p>
@@ -278,61 +237,7 @@
           <w:szCs w:val="24"/>
           <w:lang w:val="en-GB"/>
         </w:rPr>
-        <w:t>ig S</w:t>
-      </w:r>
-      <w:r>
-        <w:rPr>
-          <w:rFonts w:ascii="Times New Roman" w:hAnsi="Times New Roman"/>
-          <w:sz w:val="24"/>
-          <w:szCs w:val="24"/>
-          <w:lang w:val="en-GB"/>
-        </w:rPr>
-        <w:t>2</w:t>
-      </w:r>
-      <w:r>
-        <w:rPr>
-          <w:rFonts w:ascii="Times New Roman" w:hAnsi="Times New Roman"/>
-          <w:sz w:val="24"/>
-          <w:szCs w:val="24"/>
-          <w:lang w:val="en-GB"/>
-        </w:rPr>
-        <w:t>. Total within-treatment beta diversity values partitioned into turnover (</w:t>
-      </w:r>
-      <w:r>
-        <w:rPr>
-          <w:rFonts w:ascii="Times New Roman" w:hAnsi="Times New Roman"/>
-          <w:sz w:val="24"/>
-          <w:szCs w:val="24"/>
-          <w:lang w:val="en-GB"/>
-        </w:rPr>
-        <w:t>Balanced</w:t>
-      </w:r>
-      <w:r>
-        <w:rPr>
-          <w:rFonts w:ascii="Times New Roman" w:hAnsi="Times New Roman"/>
-          <w:sz w:val="24"/>
-          <w:szCs w:val="24"/>
-          <w:lang w:val="en-GB"/>
-        </w:rPr>
-        <w:t>) and and nestedness (</w:t>
-      </w:r>
-      <w:r>
-        <w:rPr>
-          <w:rFonts w:ascii="Times New Roman" w:hAnsi="Times New Roman"/>
-          <w:sz w:val="24"/>
-          <w:szCs w:val="24"/>
-          <w:lang w:val="en-GB"/>
-        </w:rPr>
-        <w:t>G</w:t>
-      </w:r>
-      <w:r>
-        <w:rPr>
-          <w:rFonts w:ascii="Times New Roman" w:hAnsi="Times New Roman"/>
-          <w:sz w:val="24"/>
-          <w:szCs w:val="24"/>
-          <w:lang w:val="en-GB"/>
-        </w:rPr>
-        <w:t>radient) variation components.</w:t>
+        <w:t>ig S2. Total within-treatment beta diversity values partitioned into turnover (Balanced) and and nestedness (Gradient) variation components.</w:t>
       </w:r>
     </w:p>
     <w:p>
@@ -349,7 +254,15 @@
         </w:rPr>
       </w:pPr>
       <w:r>
-        <w:rPr/>
+        <w:rPr>
+          <w:rFonts w:ascii="Times New Roman" w:hAnsi="Times New Roman"/>
+          <w:sz w:val="24"/>
+          <w:szCs w:val="24"/>
+          <w:lang w:val="en-GB"/>
+        </w:rPr>
+      </w:r>
+      <w:r>
+        <w:br w:type="page"/>
       </w:r>
     </w:p>
     <w:p>
@@ -362,41 +275,23 @@
           <w:i/>
           <w:iCs/>
         </w:rPr>
-        <w:t>Analysis of the</w:t>
-      </w:r>
-      <w:r>
-        <w:rPr>
+        <w:t>Analysis of the most prevalent species</w:t>
+      </w:r>
+    </w:p>
+    <w:p>
+      <w:pPr>
+        <w:pStyle w:val="Heading2"/>
+        <w:rPr>
+          <w:i/>
           <w:i/>
           <w:iCs/>
         </w:rPr>
-        <w:t xml:space="preserve"> </w:t>
-      </w:r>
+      </w:pPr>
       <w:r>
         <w:rPr>
           <w:i/>
           <w:iCs/>
         </w:rPr>
-        <w:t xml:space="preserve">most </w:t>
-      </w:r>
-      <w:r>
-        <w:rPr>
-          <w:i/>
-          <w:iCs/>
-        </w:rPr>
-        <w:t>prevalent species</w:t>
-      </w:r>
-    </w:p>
-    <w:p>
-      <w:pPr>
-        <w:pStyle w:val="Heading2"/>
-        <w:rPr>
-          <w:i/>
-          <w:i/>
-          <w:iCs/>
-        </w:rPr>
-      </w:pPr>
-      <w:r>
-        <w:rPr/>
       </w:r>
     </w:p>
     <w:p>
@@ -418,7 +313,7 @@
           <w:szCs w:val="24"/>
         </w:rPr>
         <w:drawing>
-          <wp:anchor behindDoc="0" distT="0" distB="0" distL="0" distR="0" simplePos="0" locked="0" layoutInCell="1" allowOverlap="1" relativeHeight="3">
+          <wp:anchor behindDoc="0" distT="0" distB="0" distL="0" distR="0" simplePos="0" locked="0" layoutInCell="1" allowOverlap="1" relativeHeight="4">
             <wp:simplePos x="0" y="0"/>
             <wp:positionH relativeFrom="column">
               <wp:align>center</wp:align>
@@ -426,10 +321,10 @@
             <wp:positionV relativeFrom="paragraph">
               <wp:posOffset>635</wp:posOffset>
             </wp:positionV>
-            <wp:extent cx="6332220" cy="6332220"/>
+            <wp:extent cx="5609590" cy="5609590"/>
             <wp:effectExtent l="0" t="0" r="0" b="0"/>
-            <wp:wrapTopAndBottom/>
-            <wp:docPr id="2" name="Image4" descr=""/>
+            <wp:wrapSquare wrapText="largest"/>
+            <wp:docPr id="2" name="Image2" descr=""/>
             <wp:cNvGraphicFramePr>
               <a:graphicFrameLocks xmlns:a="http://schemas.openxmlformats.org/drawingml/2006/main" noChangeAspect="1"/>
             </wp:cNvGraphicFramePr>
@@ -437,7 +332,7 @@
               <a:graphicData uri="http://schemas.openxmlformats.org/drawingml/2006/picture">
                 <pic:pic xmlns:pic="http://schemas.openxmlformats.org/drawingml/2006/picture">
                   <pic:nvPicPr>
-                    <pic:cNvPr id="2" name="Image4" descr=""/>
+                    <pic:cNvPr id="2" name="Image2" descr=""/>
                     <pic:cNvPicPr>
                       <a:picLocks noChangeAspect="1" noChangeArrowheads="1"/>
                     </pic:cNvPicPr>
@@ -451,7 +346,7 @@
                   <pic:spPr bwMode="auto">
                     <a:xfrm>
                       <a:off x="0" y="0"/>
-                      <a:ext cx="6332220" cy="6332220"/>
+                      <a:ext cx="5609590" cy="5609590"/>
                     </a:xfrm>
                     <a:prstGeom prst="rect">
                       <a:avLst/>
@@ -474,15 +369,50 @@
       </w:pPr>
       <w:r>
         <w:rPr/>
-        <w:t>Fig S</w:t>
-      </w:r>
-      <w:r>
-        <w:rPr/>
-        <w:t>3</w:t>
-      </w:r>
-      <w:r>
-        <w:rPr/>
-        <w:t>. Relative abundance of most prevalent species across exeprimental communities in pairwise comparisons. Average and 95% CI based on maxim likelihood density function fitted to the data. Significance  of differences were determined using linear model with Beta distribution of errors.</w:t>
+        <w:t xml:space="preserve">Fig S3. </w:t>
+      </w:r>
+      <w:r>
+        <w:rPr/>
+        <w:t>R</w:t>
+      </w:r>
+      <w:r>
+        <w:rPr/>
+        <w:t xml:space="preserve">elative abundance of most prevalent species across exeprimental communities in pairwise comparisons. </w:t>
+      </w:r>
+      <w:r>
+        <w:rPr/>
+        <w:t>Maximum likelihood estimaties for the a</w:t>
+      </w:r>
+      <w:r>
+        <w:rPr/>
+        <w:t xml:space="preserve">verage and 95% CI </w:t>
+      </w:r>
+      <w:r>
+        <w:rPr/>
+        <w:t xml:space="preserve">for the are plotted. </w:t>
+      </w:r>
+      <w:r>
+        <w:rPr/>
+        <w:t xml:space="preserve">Significance  of differences were determined using linear model with </w:t>
+      </w:r>
+      <w:r>
+        <w:rPr/>
+        <w:t>b</w:t>
+      </w:r>
+      <w:r>
+        <w:rPr/>
+        <w:t xml:space="preserve">eta error </w:t>
+      </w:r>
+      <w:r>
+        <w:rPr/>
+        <w:t>distribution</w:t>
+      </w:r>
+      <w:r>
+        <w:rPr/>
+        <w:t>.</w:t>
+      </w:r>
+      <w:r>
+        <w:br w:type="page"/>
       </w:r>
     </w:p>
     <w:p>
@@ -494,32 +424,8 @@
         <w:rPr/>
       </w:pPr>
       <w:r>
-        <w:rPr/>
-      </w:r>
-    </w:p>
-    <w:p>
-      <w:pPr>
-        <w:pStyle w:val="TextBody"/>
-        <w:bidi w:val="0"/>
-        <w:spacing w:lineRule="auto" w:line="480" w:before="0" w:after="140"/>
-        <w:jc w:val="left"/>
-        <w:rPr/>
-      </w:pPr>
-      <w:r>
-        <w:rPr/>
-      </w:r>
-    </w:p>
-    <w:p>
-      <w:pPr>
-        <w:pStyle w:val="TextBody"/>
-        <w:bidi w:val="0"/>
-        <w:spacing w:lineRule="auto" w:line="480" w:before="0" w:after="140"/>
-        <w:jc w:val="left"/>
-        <w:rPr/>
-      </w:pPr>
-      <w:r>
         <w:drawing>
-          <wp:anchor behindDoc="0" distT="0" distB="0" distL="0" distR="0" simplePos="0" locked="0" layoutInCell="1" allowOverlap="1" relativeHeight="4">
+          <wp:anchor behindDoc="0" distT="0" distB="0" distL="0" distR="0" simplePos="0" locked="0" layoutInCell="1" allowOverlap="1" relativeHeight="3">
             <wp:simplePos x="0" y="0"/>
             <wp:positionH relativeFrom="column">
               <wp:align>center</wp:align>
@@ -566,7 +472,11 @@
       </w:r>
       <w:r>
         <w:rPr/>
-        <w:t>Fig. S4. Average trait values evaluated on the control plots for five most prevalent species in our experiments.</w:t>
+        <w:t>F</w:t>
+      </w:r>
+      <w:r>
+        <w:rPr/>
+        <w:t>ig. S4. Average trait values evaluated on the control plots for five most prevalent species in our experiments.</w:t>
       </w:r>
     </w:p>
     <w:sectPr>

</xml_diff>